<commit_message>
Added Update and Delete procedures for Hero and Villain
</commit_message>
<xml_diff>
--- a/API Endpoint Specification Draft.docx
+++ b/API Endpoint Specification Draft.docx
@@ -5,14 +5,16 @@
     <w:tbl>
       <w:tblPr>
         <w:tblStyle w:val="GridTable4"/>
-        <w:tblW w:w="14186" w:type="dxa"/>
+        <w:tblW w:w="13948" w:type="dxa"/>
         <w:tblLook w:val="04A0" w:firstRow="1" w:lastRow="0" w:firstColumn="1" w:lastColumn="0" w:noHBand="0" w:noVBand="1"/>
       </w:tblPr>
       <w:tblGrid>
-        <w:gridCol w:w="1980"/>
-        <w:gridCol w:w="2977"/>
-        <w:gridCol w:w="3118"/>
-        <w:gridCol w:w="6111"/>
+        <w:gridCol w:w="974"/>
+        <w:gridCol w:w="1233"/>
+        <w:gridCol w:w="1321"/>
+        <w:gridCol w:w="3301"/>
+        <w:gridCol w:w="3813"/>
+        <w:gridCol w:w="3306"/>
       </w:tblGrid>
       <w:tr>
         <w:trPr>
@@ -22,7 +24,7 @@
         <w:tc>
           <w:tcPr>
             <w:cnfStyle w:val="001000000000" w:firstRow="0" w:lastRow="0" w:firstColumn="1" w:lastColumn="0" w:oddVBand="0" w:evenVBand="0" w:oddHBand="0" w:evenHBand="0" w:firstRowFirstColumn="0" w:firstRowLastColumn="0" w:lastRowFirstColumn="0" w:lastRowLastColumn="0"/>
-            <w:tcW w:w="1980" w:type="dxa"/>
+            <w:tcW w:w="975" w:type="dxa"/>
           </w:tcPr>
           <w:p>
             <w:pPr>
@@ -35,7 +37,7 @@
         </w:tc>
         <w:tc>
           <w:tcPr>
-            <w:tcW w:w="2977" w:type="dxa"/>
+            <w:tcW w:w="1234" w:type="dxa"/>
           </w:tcPr>
           <w:p>
             <w:pPr>
@@ -43,13 +45,27 @@
               <w:cnfStyle w:val="100000000000" w:firstRow="1" w:lastRow="0" w:firstColumn="0" w:lastColumn="0" w:oddVBand="0" w:evenVBand="0" w:oddHBand="0" w:evenHBand="0" w:firstRowFirstColumn="0" w:firstRowLastColumn="0" w:lastRowFirstColumn="0" w:lastRowLastColumn="0"/>
             </w:pPr>
             <w:r>
+              <w:t>Controller</w:t>
+            </w:r>
+          </w:p>
+        </w:tc>
+        <w:tc>
+          <w:tcPr>
+            <w:tcW w:w="1277" w:type="dxa"/>
+          </w:tcPr>
+          <w:p>
+            <w:pPr>
+              <w:jc w:val="center"/>
+              <w:cnfStyle w:val="100000000000" w:firstRow="1" w:lastRow="0" w:firstColumn="0" w:lastColumn="0" w:oddVBand="0" w:evenVBand="0" w:oddHBand="0" w:evenHBand="0" w:firstRowFirstColumn="0" w:firstRowLastColumn="0" w:lastRowFirstColumn="0" w:lastRowLastColumn="0"/>
+            </w:pPr>
+            <w:r>
               <w:t>Endpoint</w:t>
             </w:r>
           </w:p>
         </w:tc>
         <w:tc>
           <w:tcPr>
-            <w:tcW w:w="3118" w:type="dxa"/>
+            <w:tcW w:w="3313" w:type="dxa"/>
           </w:tcPr>
           <w:p>
             <w:pPr>
@@ -63,7 +79,7 @@
         </w:tc>
         <w:tc>
           <w:tcPr>
-            <w:tcW w:w="6111" w:type="dxa"/>
+            <w:tcW w:w="3828" w:type="dxa"/>
           </w:tcPr>
           <w:p>
             <w:pPr>
@@ -72,6 +88,20 @@
             </w:pPr>
             <w:r>
               <w:t>Data Sample</w:t>
+            </w:r>
+          </w:p>
+        </w:tc>
+        <w:tc>
+          <w:tcPr>
+            <w:tcW w:w="3321" w:type="dxa"/>
+          </w:tcPr>
+          <w:p>
+            <w:pPr>
+              <w:jc w:val="center"/>
+              <w:cnfStyle w:val="100000000000" w:firstRow="1" w:lastRow="0" w:firstColumn="0" w:lastColumn="0" w:oddVBand="0" w:evenVBand="0" w:oddHBand="0" w:evenHBand="0" w:firstRowFirstColumn="0" w:firstRowLastColumn="0" w:lastRowFirstColumn="0" w:lastRowLastColumn="0"/>
+            </w:pPr>
+            <w:r>
+              <w:t>Notes</w:t>
             </w:r>
           </w:p>
         </w:tc>
@@ -84,9 +114,12 @@
         <w:tc>
           <w:tcPr>
             <w:cnfStyle w:val="001000000000" w:firstRow="0" w:lastRow="0" w:firstColumn="1" w:lastColumn="0" w:oddVBand="0" w:evenVBand="0" w:oddHBand="0" w:evenHBand="0" w:firstRowFirstColumn="0" w:firstRowLastColumn="0" w:lastRowFirstColumn="0" w:lastRowLastColumn="0"/>
-            <w:tcW w:w="1980" w:type="dxa"/>
-          </w:tcPr>
-          <w:p>
+            <w:tcW w:w="975" w:type="dxa"/>
+          </w:tcPr>
+          <w:p>
+            <w:pPr>
+              <w:jc w:val="center"/>
+            </w:pPr>
             <w:r>
               <w:t>GET</w:t>
             </w:r>
@@ -94,33 +127,48 @@
         </w:tc>
         <w:tc>
           <w:tcPr>
-            <w:tcW w:w="2977" w:type="dxa"/>
-          </w:tcPr>
-          <w:p>
-            <w:pPr>
-              <w:cnfStyle w:val="000000100000" w:firstRow="0" w:lastRow="0" w:firstColumn="0" w:lastColumn="0" w:oddVBand="0" w:evenVBand="0" w:oddHBand="1" w:evenHBand="0" w:firstRowFirstColumn="0" w:firstRowLastColumn="0" w:lastRowFirstColumn="0" w:lastRowLastColumn="0"/>
-            </w:pPr>
-            <w:r>
-              <w:t>/Heroes</w:t>
-            </w:r>
-          </w:p>
-        </w:tc>
-        <w:tc>
-          <w:tcPr>
-            <w:tcW w:w="3118" w:type="dxa"/>
-          </w:tcPr>
-          <w:p>
-            <w:pPr>
-              <w:cnfStyle w:val="000000100000" w:firstRow="0" w:lastRow="0" w:firstColumn="0" w:lastColumn="0" w:oddVBand="0" w:evenVBand="0" w:oddHBand="1" w:evenHBand="0" w:firstRowFirstColumn="0" w:firstRowLastColumn="0" w:lastRowFirstColumn="0" w:lastRowLastColumn="0"/>
-            </w:pPr>
-            <w:r>
-              <w:t>Request existing heroes in JSON format</w:t>
-            </w:r>
-          </w:p>
-        </w:tc>
-        <w:tc>
-          <w:tcPr>
-            <w:tcW w:w="6111" w:type="dxa"/>
+            <w:tcW w:w="1234" w:type="dxa"/>
+          </w:tcPr>
+          <w:p>
+            <w:pPr>
+              <w:jc w:val="center"/>
+              <w:cnfStyle w:val="000000100000" w:firstRow="0" w:lastRow="0" w:firstColumn="0" w:lastColumn="0" w:oddVBand="0" w:evenVBand="0" w:oddHBand="1" w:evenHBand="0" w:firstRowFirstColumn="0" w:firstRowLastColumn="0" w:lastRowFirstColumn="0" w:lastRowLastColumn="0"/>
+            </w:pPr>
+            <w:r>
+              <w:t>HERO</w:t>
+            </w:r>
+          </w:p>
+        </w:tc>
+        <w:tc>
+          <w:tcPr>
+            <w:tcW w:w="1277" w:type="dxa"/>
+          </w:tcPr>
+          <w:p>
+            <w:pPr>
+              <w:jc w:val="center"/>
+              <w:cnfStyle w:val="000000100000" w:firstRow="0" w:lastRow="0" w:firstColumn="0" w:lastColumn="0" w:oddVBand="0" w:evenVBand="0" w:oddHBand="1" w:evenHBand="0" w:firstRowFirstColumn="0" w:firstRowLastColumn="0" w:lastRowFirstColumn="0" w:lastRowLastColumn="0"/>
+            </w:pPr>
+            <w:r>
+              <w:t>/HERO</w:t>
+            </w:r>
+          </w:p>
+        </w:tc>
+        <w:tc>
+          <w:tcPr>
+            <w:tcW w:w="3313" w:type="dxa"/>
+          </w:tcPr>
+          <w:p>
+            <w:pPr>
+              <w:cnfStyle w:val="000000100000" w:firstRow="0" w:lastRow="0" w:firstColumn="0" w:lastColumn="0" w:oddVBand="0" w:evenVBand="0" w:oddHBand="1" w:evenHBand="0" w:firstRowFirstColumn="0" w:firstRowLastColumn="0" w:lastRowFirstColumn="0" w:lastRowLastColumn="0"/>
+            </w:pPr>
+            <w:r>
+              <w:t xml:space="preserve">Request existing heroes in database </w:t>
+            </w:r>
+          </w:p>
+        </w:tc>
+        <w:tc>
+          <w:tcPr>
+            <w:tcW w:w="3828" w:type="dxa"/>
           </w:tcPr>
           <w:p>
             <w:pPr>
@@ -135,6 +183,14 @@
               <w:cnfStyle w:val="000000100000" w:firstRow="0" w:lastRow="0" w:firstColumn="0" w:lastColumn="0" w:oddVBand="0" w:evenVBand="0" w:oddHBand="1" w:evenHBand="0" w:firstRowFirstColumn="0" w:firstRowLastColumn="0" w:lastRowFirstColumn="0" w:lastRowLastColumn="0"/>
             </w:pPr>
             <w:r>
+              <w:t>“heroID”: “1”</w:t>
+            </w:r>
+          </w:p>
+          <w:p>
+            <w:pPr>
+              <w:cnfStyle w:val="000000100000" w:firstRow="0" w:lastRow="0" w:firstColumn="0" w:lastColumn="0" w:oddVBand="0" w:evenVBand="0" w:oddHBand="1" w:evenHBand="0" w:firstRowFirstColumn="0" w:firstRowLastColumn="0" w:lastRowFirstColumn="0" w:lastRowLastColumn="0"/>
+            </w:pPr>
+            <w:r>
               <w:t>“Name”: “Bob”,</w:t>
             </w:r>
           </w:p>
@@ -143,31 +199,15 @@
               <w:cnfStyle w:val="000000100000" w:firstRow="0" w:lastRow="0" w:firstColumn="0" w:lastColumn="0" w:oddVBand="0" w:evenVBand="0" w:oddHBand="1" w:evenHBand="0" w:firstRowFirstColumn="0" w:firstRowLastColumn="0" w:lastRowFirstColumn="0" w:lastRowLastColumn="0"/>
             </w:pPr>
             <w:r>
-              <w:t>“</w:t>
-            </w:r>
-            <w:proofErr w:type="spellStart"/>
-            <w:r>
-              <w:t>minDice</w:t>
-            </w:r>
-            <w:proofErr w:type="spellEnd"/>
-            <w:r>
-              <w:t>”: 1,</w:t>
-            </w:r>
-          </w:p>
-          <w:p>
-            <w:pPr>
-              <w:cnfStyle w:val="000000100000" w:firstRow="0" w:lastRow="0" w:firstColumn="0" w:lastColumn="0" w:oddVBand="0" w:evenVBand="0" w:oddHBand="1" w:evenHBand="0" w:firstRowFirstColumn="0" w:firstRowLastColumn="0" w:lastRowFirstColumn="0" w:lastRowLastColumn="0"/>
-            </w:pPr>
-            <w:r>
-              <w:t>“</w:t>
-            </w:r>
-            <w:proofErr w:type="spellStart"/>
-            <w:r>
-              <w:t>maxDice</w:t>
-            </w:r>
-            <w:proofErr w:type="spellEnd"/>
-            <w:r>
-              <w:t>”: 6,</w:t>
+              <w:t>“minDice”: 1,</w:t>
+            </w:r>
+          </w:p>
+          <w:p>
+            <w:pPr>
+              <w:cnfStyle w:val="000000100000" w:firstRow="0" w:lastRow="0" w:firstColumn="0" w:lastColumn="0" w:oddVBand="0" w:evenVBand="0" w:oddHBand="1" w:evenHBand="0" w:firstRowFirstColumn="0" w:firstRowLastColumn="0" w:lastRowFirstColumn="0" w:lastRowLastColumn="0"/>
+            </w:pPr>
+            <w:r>
+              <w:t>“maxDice”: 6,</w:t>
             </w:r>
           </w:p>
           <w:p>
@@ -185,6 +225,16 @@
             <w:r>
               <w:t>}]</w:t>
             </w:r>
+          </w:p>
+        </w:tc>
+        <w:tc>
+          <w:tcPr>
+            <w:tcW w:w="3321" w:type="dxa"/>
+          </w:tcPr>
+          <w:p>
+            <w:pPr>
+              <w:cnfStyle w:val="000000100000" w:firstRow="0" w:lastRow="0" w:firstColumn="0" w:lastColumn="0" w:oddVBand="0" w:evenVBand="0" w:oddHBand="1" w:evenHBand="0" w:firstRowFirstColumn="0" w:firstRowLastColumn="0" w:lastRowFirstColumn="0" w:lastRowLastColumn="0"/>
+            </w:pPr>
           </w:p>
         </w:tc>
       </w:tr>
@@ -195,9 +245,12 @@
         <w:tc>
           <w:tcPr>
             <w:cnfStyle w:val="001000000000" w:firstRow="0" w:lastRow="0" w:firstColumn="1" w:lastColumn="0" w:oddVBand="0" w:evenVBand="0" w:oddHBand="0" w:evenHBand="0" w:firstRowFirstColumn="0" w:firstRowLastColumn="0" w:lastRowFirstColumn="0" w:lastRowLastColumn="0"/>
-            <w:tcW w:w="1980" w:type="dxa"/>
-          </w:tcPr>
-          <w:p>
+            <w:tcW w:w="975" w:type="dxa"/>
+          </w:tcPr>
+          <w:p>
+            <w:pPr>
+              <w:jc w:val="center"/>
+            </w:pPr>
             <w:r>
               <w:t>POST</w:t>
             </w:r>
@@ -205,33 +258,48 @@
         </w:tc>
         <w:tc>
           <w:tcPr>
-            <w:tcW w:w="2977" w:type="dxa"/>
-          </w:tcPr>
-          <w:p>
-            <w:pPr>
-              <w:cnfStyle w:val="000000000000" w:firstRow="0" w:lastRow="0" w:firstColumn="0" w:lastColumn="0" w:oddVBand="0" w:evenVBand="0" w:oddHBand="0" w:evenHBand="0" w:firstRowFirstColumn="0" w:firstRowLastColumn="0" w:lastRowFirstColumn="0" w:lastRowLastColumn="0"/>
-            </w:pPr>
-            <w:r>
-              <w:t>/Heroes</w:t>
-            </w:r>
-          </w:p>
-        </w:tc>
-        <w:tc>
-          <w:tcPr>
-            <w:tcW w:w="3118" w:type="dxa"/>
-          </w:tcPr>
-          <w:p>
-            <w:pPr>
-              <w:cnfStyle w:val="000000000000" w:firstRow="0" w:lastRow="0" w:firstColumn="0" w:lastColumn="0" w:oddVBand="0" w:evenVBand="0" w:oddHBand="0" w:evenHBand="0" w:firstRowFirstColumn="0" w:firstRowLastColumn="0" w:lastRowFirstColumn="0" w:lastRowLastColumn="0"/>
-            </w:pPr>
-            <w:r>
-              <w:t>Create new hero in JSON format</w:t>
-            </w:r>
-          </w:p>
-        </w:tc>
-        <w:tc>
-          <w:tcPr>
-            <w:tcW w:w="6111" w:type="dxa"/>
+            <w:tcW w:w="1234" w:type="dxa"/>
+          </w:tcPr>
+          <w:p>
+            <w:pPr>
+              <w:jc w:val="center"/>
+              <w:cnfStyle w:val="000000000000" w:firstRow="0" w:lastRow="0" w:firstColumn="0" w:lastColumn="0" w:oddVBand="0" w:evenVBand="0" w:oddHBand="0" w:evenHBand="0" w:firstRowFirstColumn="0" w:firstRowLastColumn="0" w:lastRowFirstColumn="0" w:lastRowLastColumn="0"/>
+            </w:pPr>
+            <w:r>
+              <w:t>HERO</w:t>
+            </w:r>
+          </w:p>
+        </w:tc>
+        <w:tc>
+          <w:tcPr>
+            <w:tcW w:w="1277" w:type="dxa"/>
+          </w:tcPr>
+          <w:p>
+            <w:pPr>
+              <w:jc w:val="center"/>
+              <w:cnfStyle w:val="000000000000" w:firstRow="0" w:lastRow="0" w:firstColumn="0" w:lastColumn="0" w:oddVBand="0" w:evenVBand="0" w:oddHBand="0" w:evenHBand="0" w:firstRowFirstColumn="0" w:firstRowLastColumn="0" w:lastRowFirstColumn="0" w:lastRowLastColumn="0"/>
+            </w:pPr>
+            <w:r>
+              <w:t>/HERO</w:t>
+            </w:r>
+          </w:p>
+        </w:tc>
+        <w:tc>
+          <w:tcPr>
+            <w:tcW w:w="3313" w:type="dxa"/>
+          </w:tcPr>
+          <w:p>
+            <w:pPr>
+              <w:cnfStyle w:val="000000000000" w:firstRow="0" w:lastRow="0" w:firstColumn="0" w:lastColumn="0" w:oddVBand="0" w:evenVBand="0" w:oddHBand="0" w:evenHBand="0" w:firstRowFirstColumn="0" w:firstRowLastColumn="0" w:lastRowFirstColumn="0" w:lastRowLastColumn="0"/>
+            </w:pPr>
+            <w:r>
+              <w:t xml:space="preserve">Create new hero </w:t>
+            </w:r>
+          </w:p>
+        </w:tc>
+        <w:tc>
+          <w:tcPr>
+            <w:tcW w:w="3828" w:type="dxa"/>
           </w:tcPr>
           <w:p>
             <w:pPr>
@@ -246,62 +314,45 @@
               <w:cnfStyle w:val="000000000000" w:firstRow="0" w:lastRow="0" w:firstColumn="0" w:lastColumn="0" w:oddVBand="0" w:evenVBand="0" w:oddHBand="0" w:evenHBand="0" w:firstRowFirstColumn="0" w:firstRowLastColumn="0" w:lastRowFirstColumn="0" w:lastRowLastColumn="0"/>
             </w:pPr>
             <w:r>
-              <w:t>“Name”: “</w:t>
-            </w:r>
-            <w:r>
-              <w:t>Frank</w:t>
-            </w:r>
-            <w:r>
-              <w:t>”,</w:t>
-            </w:r>
-          </w:p>
-          <w:p>
-            <w:pPr>
-              <w:cnfStyle w:val="000000000000" w:firstRow="0" w:lastRow="0" w:firstColumn="0" w:lastColumn="0" w:oddVBand="0" w:evenVBand="0" w:oddHBand="0" w:evenHBand="0" w:firstRowFirstColumn="0" w:firstRowLastColumn="0" w:lastRowFirstColumn="0" w:lastRowLastColumn="0"/>
-            </w:pPr>
-            <w:r>
-              <w:t>“</w:t>
-            </w:r>
-            <w:proofErr w:type="spellStart"/>
-            <w:r>
-              <w:t>minDice</w:t>
-            </w:r>
-            <w:proofErr w:type="spellEnd"/>
-            <w:r>
-              <w:t>”: 1,</w:t>
-            </w:r>
-          </w:p>
-          <w:p>
-            <w:pPr>
-              <w:cnfStyle w:val="000000000000" w:firstRow="0" w:lastRow="0" w:firstColumn="0" w:lastColumn="0" w:oddVBand="0" w:evenVBand="0" w:oddHBand="0" w:evenHBand="0" w:firstRowFirstColumn="0" w:firstRowLastColumn="0" w:lastRowFirstColumn="0" w:lastRowLastColumn="0"/>
-            </w:pPr>
-            <w:r>
-              <w:t>“</w:t>
-            </w:r>
-            <w:proofErr w:type="spellStart"/>
-            <w:r>
-              <w:t>maxDice</w:t>
-            </w:r>
-            <w:proofErr w:type="spellEnd"/>
-            <w:r>
-              <w:t xml:space="preserve">”: </w:t>
-            </w:r>
-            <w:r>
-              <w:t>10</w:t>
-            </w:r>
-            <w:r>
-              <w:t>,</w:t>
-            </w:r>
-          </w:p>
-          <w:p>
-            <w:pPr>
-              <w:cnfStyle w:val="000000000000" w:firstRow="0" w:lastRow="0" w:firstColumn="0" w:lastColumn="0" w:oddVBand="0" w:evenVBand="0" w:oddHBand="0" w:evenHBand="0" w:firstRowFirstColumn="0" w:firstRowLastColumn="0" w:lastRowFirstColumn="0" w:lastRowLastColumn="0"/>
-            </w:pPr>
-            <w:r>
-              <w:t xml:space="preserve">“Uses”: </w:t>
-            </w:r>
-            <w:r>
-              <w:t>5</w:t>
+              <w:t>“heroID”: “</w:t>
+            </w:r>
+            <w:r>
+              <w:t>2</w:t>
+            </w:r>
+            <w:r>
+              <w:t>”</w:t>
+            </w:r>
+          </w:p>
+          <w:p>
+            <w:pPr>
+              <w:cnfStyle w:val="000000000000" w:firstRow="0" w:lastRow="0" w:firstColumn="0" w:lastColumn="0" w:oddVBand="0" w:evenVBand="0" w:oddHBand="0" w:evenHBand="0" w:firstRowFirstColumn="0" w:firstRowLastColumn="0" w:lastRowFirstColumn="0" w:lastRowLastColumn="0"/>
+            </w:pPr>
+            <w:r>
+              <w:t>“Name”: “Frank”,</w:t>
+            </w:r>
+          </w:p>
+          <w:p>
+            <w:pPr>
+              <w:cnfStyle w:val="000000000000" w:firstRow="0" w:lastRow="0" w:firstColumn="0" w:lastColumn="0" w:oddVBand="0" w:evenVBand="0" w:oddHBand="0" w:evenHBand="0" w:firstRowFirstColumn="0" w:firstRowLastColumn="0" w:lastRowFirstColumn="0" w:lastRowLastColumn="0"/>
+            </w:pPr>
+            <w:r>
+              <w:t>“minDice”: 1,</w:t>
+            </w:r>
+          </w:p>
+          <w:p>
+            <w:pPr>
+              <w:cnfStyle w:val="000000000000" w:firstRow="0" w:lastRow="0" w:firstColumn="0" w:lastColumn="0" w:oddVBand="0" w:evenVBand="0" w:oddHBand="0" w:evenHBand="0" w:firstRowFirstColumn="0" w:firstRowLastColumn="0" w:lastRowFirstColumn="0" w:lastRowLastColumn="0"/>
+            </w:pPr>
+            <w:r>
+              <w:t>“maxDice”: 10,</w:t>
+            </w:r>
+          </w:p>
+          <w:p>
+            <w:pPr>
+              <w:cnfStyle w:val="000000000000" w:firstRow="0" w:lastRow="0" w:firstColumn="0" w:lastColumn="0" w:oddVBand="0" w:evenVBand="0" w:oddHBand="0" w:evenHBand="0" w:firstRowFirstColumn="0" w:firstRowLastColumn="0" w:lastRowFirstColumn="0" w:lastRowLastColumn="0"/>
+            </w:pPr>
+            <w:r>
+              <w:t>“Uses”: 5</w:t>
             </w:r>
           </w:p>
           <w:p>
@@ -311,6 +362,16 @@
             <w:r>
               <w:t>}]</w:t>
             </w:r>
+          </w:p>
+        </w:tc>
+        <w:tc>
+          <w:tcPr>
+            <w:tcW w:w="3321" w:type="dxa"/>
+          </w:tcPr>
+          <w:p>
+            <w:pPr>
+              <w:cnfStyle w:val="000000000000" w:firstRow="0" w:lastRow="0" w:firstColumn="0" w:lastColumn="0" w:oddVBand="0" w:evenVBand="0" w:oddHBand="0" w:evenHBand="0" w:firstRowFirstColumn="0" w:firstRowLastColumn="0" w:lastRowFirstColumn="0" w:lastRowLastColumn="0"/>
+            </w:pPr>
           </w:p>
         </w:tc>
       </w:tr>
@@ -322,9 +383,12 @@
         <w:tc>
           <w:tcPr>
             <w:cnfStyle w:val="001000000000" w:firstRow="0" w:lastRow="0" w:firstColumn="1" w:lastColumn="0" w:oddVBand="0" w:evenVBand="0" w:oddHBand="0" w:evenHBand="0" w:firstRowFirstColumn="0" w:firstRowLastColumn="0" w:lastRowFirstColumn="0" w:lastRowLastColumn="0"/>
-            <w:tcW w:w="1980" w:type="dxa"/>
-          </w:tcPr>
-          <w:p>
+            <w:tcW w:w="975" w:type="dxa"/>
+          </w:tcPr>
+          <w:p>
+            <w:pPr>
+              <w:jc w:val="center"/>
+            </w:pPr>
             <w:r>
               <w:t>GET</w:t>
             </w:r>
@@ -332,36 +396,48 @@
         </w:tc>
         <w:tc>
           <w:tcPr>
-            <w:tcW w:w="2977" w:type="dxa"/>
-          </w:tcPr>
-          <w:p>
-            <w:pPr>
-              <w:cnfStyle w:val="000000100000" w:firstRow="0" w:lastRow="0" w:firstColumn="0" w:lastColumn="0" w:oddVBand="0" w:evenVBand="0" w:oddHBand="1" w:evenHBand="0" w:firstRowFirstColumn="0" w:firstRowLastColumn="0" w:lastRowFirstColumn="0" w:lastRowLastColumn="0"/>
-            </w:pPr>
-            <w:r>
-              <w:t>/</w:t>
-            </w:r>
-            <w:r>
-              <w:t>Heroes</w:t>
-            </w:r>
-          </w:p>
-        </w:tc>
-        <w:tc>
-          <w:tcPr>
-            <w:tcW w:w="3118" w:type="dxa"/>
-          </w:tcPr>
-          <w:p>
-            <w:pPr>
-              <w:cnfStyle w:val="000000100000" w:firstRow="0" w:lastRow="0" w:firstColumn="0" w:lastColumn="0" w:oddVBand="0" w:evenVBand="0" w:oddHBand="1" w:evenHBand="0" w:firstRowFirstColumn="0" w:firstRowLastColumn="0" w:lastRowFirstColumn="0" w:lastRowLastColumn="0"/>
-            </w:pPr>
-            <w:r>
-              <w:t>Return full list of heroes in JSON format</w:t>
-            </w:r>
-          </w:p>
-        </w:tc>
-        <w:tc>
-          <w:tcPr>
-            <w:tcW w:w="6111" w:type="dxa"/>
+            <w:tcW w:w="1234" w:type="dxa"/>
+          </w:tcPr>
+          <w:p>
+            <w:pPr>
+              <w:jc w:val="center"/>
+              <w:cnfStyle w:val="000000100000" w:firstRow="0" w:lastRow="0" w:firstColumn="0" w:lastColumn="0" w:oddVBand="0" w:evenVBand="0" w:oddHBand="1" w:evenHBand="0" w:firstRowFirstColumn="0" w:firstRowLastColumn="0" w:lastRowFirstColumn="0" w:lastRowLastColumn="0"/>
+            </w:pPr>
+            <w:r>
+              <w:t>VILLAIN</w:t>
+            </w:r>
+          </w:p>
+        </w:tc>
+        <w:tc>
+          <w:tcPr>
+            <w:tcW w:w="1277" w:type="dxa"/>
+          </w:tcPr>
+          <w:p>
+            <w:pPr>
+              <w:jc w:val="center"/>
+              <w:cnfStyle w:val="000000100000" w:firstRow="0" w:lastRow="0" w:firstColumn="0" w:lastColumn="0" w:oddVBand="0" w:evenVBand="0" w:oddHBand="1" w:evenHBand="0" w:firstRowFirstColumn="0" w:firstRowLastColumn="0" w:lastRowFirstColumn="0" w:lastRowLastColumn="0"/>
+            </w:pPr>
+            <w:r>
+              <w:t>/VILLAIN</w:t>
+            </w:r>
+          </w:p>
+        </w:tc>
+        <w:tc>
+          <w:tcPr>
+            <w:tcW w:w="3313" w:type="dxa"/>
+          </w:tcPr>
+          <w:p>
+            <w:pPr>
+              <w:cnfStyle w:val="000000100000" w:firstRow="0" w:lastRow="0" w:firstColumn="0" w:lastColumn="0" w:oddVBand="0" w:evenVBand="0" w:oddHBand="1" w:evenHBand="0" w:firstRowFirstColumn="0" w:firstRowLastColumn="0" w:lastRowFirstColumn="0" w:lastRowLastColumn="0"/>
+            </w:pPr>
+            <w:r>
+              <w:t>Get list of villains in the database</w:t>
+            </w:r>
+          </w:p>
+        </w:tc>
+        <w:tc>
+          <w:tcPr>
+            <w:tcW w:w="3828" w:type="dxa"/>
           </w:tcPr>
           <w:p>
             <w:pPr>
@@ -376,125 +452,40 @@
               <w:cnfStyle w:val="000000100000" w:firstRow="0" w:lastRow="0" w:firstColumn="0" w:lastColumn="0" w:oddVBand="0" w:evenVBand="0" w:oddHBand="1" w:evenHBand="0" w:firstRowFirstColumn="0" w:firstRowLastColumn="0" w:lastRowFirstColumn="0" w:lastRowLastColumn="0"/>
             </w:pPr>
             <w:r>
-              <w:t>“Name”: “Bob”,</w:t>
-            </w:r>
-          </w:p>
-          <w:p>
-            <w:pPr>
-              <w:cnfStyle w:val="000000100000" w:firstRow="0" w:lastRow="0" w:firstColumn="0" w:lastColumn="0" w:oddVBand="0" w:evenVBand="0" w:oddHBand="1" w:evenHBand="0" w:firstRowFirstColumn="0" w:firstRowLastColumn="0" w:lastRowFirstColumn="0" w:lastRowLastColumn="0"/>
-            </w:pPr>
-            <w:r>
               <w:t>“</w:t>
             </w:r>
-            <w:proofErr w:type="spellStart"/>
-            <w:r>
-              <w:t>minDice</w:t>
-            </w:r>
-            <w:proofErr w:type="spellEnd"/>
-            <w:r>
-              <w:t>”: 1,</w:t>
-            </w:r>
-          </w:p>
-          <w:p>
-            <w:pPr>
-              <w:cnfStyle w:val="000000100000" w:firstRow="0" w:lastRow="0" w:firstColumn="0" w:lastColumn="0" w:oddVBand="0" w:evenVBand="0" w:oddHBand="1" w:evenHBand="0" w:firstRowFirstColumn="0" w:firstRowLastColumn="0" w:lastRowFirstColumn="0" w:lastRowLastColumn="0"/>
-            </w:pPr>
-            <w:r>
-              <w:t>“</w:t>
-            </w:r>
-            <w:proofErr w:type="spellStart"/>
-            <w:r>
-              <w:t>maxDice</w:t>
-            </w:r>
-            <w:proofErr w:type="spellEnd"/>
-            <w:r>
-              <w:t>”: 6,</w:t>
-            </w:r>
-          </w:p>
-          <w:p>
-            <w:pPr>
-              <w:cnfStyle w:val="000000100000" w:firstRow="0" w:lastRow="0" w:firstColumn="0" w:lastColumn="0" w:oddVBand="0" w:evenVBand="0" w:oddHBand="1" w:evenHBand="0" w:firstRowFirstColumn="0" w:firstRowLastColumn="0" w:lastRowFirstColumn="0" w:lastRowLastColumn="0"/>
-            </w:pPr>
-            <w:r>
-              <w:t>“Uses”: 3</w:t>
-            </w:r>
-          </w:p>
-          <w:p>
-            <w:pPr>
-              <w:cnfStyle w:val="000000100000" w:firstRow="0" w:lastRow="0" w:firstColumn="0" w:lastColumn="0" w:oddVBand="0" w:evenVBand="0" w:oddHBand="1" w:evenHBand="0" w:firstRowFirstColumn="0" w:firstRowLastColumn="0" w:lastRowFirstColumn="0" w:lastRowLastColumn="0"/>
-            </w:pPr>
-            <w:r>
-              <w:t>}</w:t>
-            </w:r>
-          </w:p>
-          <w:p>
-            <w:pPr>
-              <w:cnfStyle w:val="000000100000" w:firstRow="0" w:lastRow="0" w:firstColumn="0" w:lastColumn="0" w:oddVBand="0" w:evenVBand="0" w:oddHBand="1" w:evenHBand="0" w:firstRowFirstColumn="0" w:firstRowLastColumn="0" w:lastRowFirstColumn="0" w:lastRowLastColumn="0"/>
-            </w:pPr>
-          </w:p>
-          <w:p>
-            <w:pPr>
-              <w:cnfStyle w:val="000000100000" w:firstRow="0" w:lastRow="0" w:firstColumn="0" w:lastColumn="0" w:oddVBand="0" w:evenVBand="0" w:oddHBand="1" w:evenHBand="0" w:firstRowFirstColumn="0" w:firstRowLastColumn="0" w:lastRowFirstColumn="0" w:lastRowLastColumn="0"/>
-            </w:pPr>
-            <w:r>
-              <w:t>{</w:t>
-            </w:r>
-          </w:p>
-          <w:p>
-            <w:pPr>
-              <w:cnfStyle w:val="000000100000" w:firstRow="0" w:lastRow="0" w:firstColumn="0" w:lastColumn="0" w:oddVBand="0" w:evenVBand="0" w:oddHBand="1" w:evenHBand="0" w:firstRowFirstColumn="0" w:firstRowLastColumn="0" w:lastRowFirstColumn="0" w:lastRowLastColumn="0"/>
-            </w:pPr>
-            <w:r>
-              <w:t>“Name”: “Frank”,</w:t>
-            </w:r>
-          </w:p>
-          <w:p>
-            <w:pPr>
-              <w:cnfStyle w:val="000000100000" w:firstRow="0" w:lastRow="0" w:firstColumn="0" w:lastColumn="0" w:oddVBand="0" w:evenVBand="0" w:oddHBand="1" w:evenHBand="0" w:firstRowFirstColumn="0" w:firstRowLastColumn="0" w:lastRowFirstColumn="0" w:lastRowLastColumn="0"/>
-            </w:pPr>
-            <w:r>
-              <w:t>“</w:t>
-            </w:r>
-            <w:proofErr w:type="spellStart"/>
-            <w:r>
-              <w:t>minDice</w:t>
-            </w:r>
-            <w:proofErr w:type="spellEnd"/>
-            <w:r>
-              <w:t>”: 1,</w:t>
-            </w:r>
-          </w:p>
-          <w:p>
-            <w:pPr>
-              <w:cnfStyle w:val="000000100000" w:firstRow="0" w:lastRow="0" w:firstColumn="0" w:lastColumn="0" w:oddVBand="0" w:evenVBand="0" w:oddHBand="1" w:evenHBand="0" w:firstRowFirstColumn="0" w:firstRowLastColumn="0" w:lastRowFirstColumn="0" w:lastRowLastColumn="0"/>
-            </w:pPr>
-            <w:r>
-              <w:t>“</w:t>
-            </w:r>
-            <w:proofErr w:type="spellStart"/>
-            <w:r>
-              <w:t>maxDice</w:t>
-            </w:r>
-            <w:proofErr w:type="spellEnd"/>
-            <w:r>
-              <w:t>”: 10,</w:t>
-            </w:r>
-          </w:p>
-          <w:p>
-            <w:pPr>
-              <w:cnfStyle w:val="000000100000" w:firstRow="0" w:lastRow="0" w:firstColumn="0" w:lastColumn="0" w:oddVBand="0" w:evenVBand="0" w:oddHBand="1" w:evenHBand="0" w:firstRowFirstColumn="0" w:firstRowLastColumn="0" w:lastRowFirstColumn="0" w:lastRowLastColumn="0"/>
-            </w:pPr>
-            <w:r>
-              <w:t>“Uses”: 5</w:t>
-            </w:r>
-          </w:p>
-          <w:p>
-            <w:pPr>
-              <w:cnfStyle w:val="000000100000" w:firstRow="0" w:lastRow="0" w:firstColumn="0" w:lastColumn="0" w:oddVBand="0" w:evenVBand="0" w:oddHBand="1" w:evenHBand="0" w:firstRowFirstColumn="0" w:firstRowLastColumn="0" w:lastRowFirstColumn="0" w:lastRowLastColumn="0"/>
-            </w:pPr>
-            <w:r>
-              <w:t>}]</w:t>
-            </w:r>
+            <w:r>
+              <w:t>villainID</w:t>
+            </w:r>
+            <w:r>
+              <w:t>”: “1”</w:t>
+            </w:r>
+          </w:p>
+          <w:p>
+            <w:pPr>
+              <w:cnfStyle w:val="000000100000" w:firstRow="0" w:lastRow="0" w:firstColumn="0" w:lastColumn="0" w:oddVBand="0" w:evenVBand="0" w:oddHBand="1" w:evenHBand="0" w:firstRowFirstColumn="0" w:firstRowLastColumn="0" w:lastRowFirstColumn="0" w:lastRowLastColumn="0"/>
+            </w:pPr>
+            <w:r>
+              <w:t>“Name”: “Facebook”</w:t>
+            </w:r>
+          </w:p>
+          <w:p>
+            <w:pPr>
+              <w:cnfStyle w:val="000000100000" w:firstRow="0" w:lastRow="0" w:firstColumn="0" w:lastColumn="0" w:oddVBand="0" w:evenVBand="0" w:oddHBand="1" w:evenHBand="0" w:firstRowFirstColumn="0" w:firstRowLastColumn="0" w:lastRowFirstColumn="0" w:lastRowLastColumn="0"/>
+            </w:pPr>
+            <w:r>
+              <w:t>]}</w:t>
+            </w:r>
+          </w:p>
+        </w:tc>
+        <w:tc>
+          <w:tcPr>
+            <w:tcW w:w="3321" w:type="dxa"/>
+          </w:tcPr>
+          <w:p>
+            <w:pPr>
+              <w:cnfStyle w:val="000000100000" w:firstRow="0" w:lastRow="0" w:firstColumn="0" w:lastColumn="0" w:oddVBand="0" w:evenVBand="0" w:oddHBand="1" w:evenHBand="0" w:firstRowFirstColumn="0" w:firstRowLastColumn="0" w:lastRowFirstColumn="0" w:lastRowLastColumn="0"/>
+            </w:pPr>
           </w:p>
         </w:tc>
       </w:tr>
@@ -505,9 +496,12 @@
         <w:tc>
           <w:tcPr>
             <w:cnfStyle w:val="001000000000" w:firstRow="0" w:lastRow="0" w:firstColumn="1" w:lastColumn="0" w:oddVBand="0" w:evenVBand="0" w:oddHBand="0" w:evenHBand="0" w:firstRowFirstColumn="0" w:firstRowLastColumn="0" w:lastRowFirstColumn="0" w:lastRowLastColumn="0"/>
-            <w:tcW w:w="1980" w:type="dxa"/>
-          </w:tcPr>
-          <w:p>
+            <w:tcW w:w="975" w:type="dxa"/>
+          </w:tcPr>
+          <w:p>
+            <w:pPr>
+              <w:jc w:val="center"/>
+            </w:pPr>
             <w:r>
               <w:t>POST</w:t>
             </w:r>
@@ -515,33 +509,97 @@
         </w:tc>
         <w:tc>
           <w:tcPr>
-            <w:tcW w:w="2977" w:type="dxa"/>
-          </w:tcPr>
-          <w:p>
-            <w:pPr>
-              <w:cnfStyle w:val="000000000000" w:firstRow="0" w:lastRow="0" w:firstColumn="0" w:lastColumn="0" w:oddVBand="0" w:evenVBand="0" w:oddHBand="0" w:evenHBand="0" w:firstRowFirstColumn="0" w:firstRowLastColumn="0" w:lastRowFirstColumn="0" w:lastRowLastColumn="0"/>
-            </w:pPr>
-            <w:r>
-              <w:t>/Game</w:t>
-            </w:r>
-          </w:p>
-        </w:tc>
-        <w:tc>
-          <w:tcPr>
-            <w:tcW w:w="3118" w:type="dxa"/>
-          </w:tcPr>
-          <w:p>
-            <w:pPr>
-              <w:cnfStyle w:val="000000000000" w:firstRow="0" w:lastRow="0" w:firstColumn="0" w:lastColumn="0" w:oddVBand="0" w:evenVBand="0" w:oddHBand="0" w:evenHBand="0" w:firstRowFirstColumn="0" w:firstRowLastColumn="0" w:lastRowFirstColumn="0" w:lastRowLastColumn="0"/>
-            </w:pPr>
-            <w:r>
-              <w:t>Send new game data</w:t>
-            </w:r>
-          </w:p>
-        </w:tc>
-        <w:tc>
-          <w:tcPr>
-            <w:tcW w:w="6111" w:type="dxa"/>
+            <w:tcW w:w="1234" w:type="dxa"/>
+          </w:tcPr>
+          <w:p>
+            <w:pPr>
+              <w:jc w:val="center"/>
+              <w:cnfStyle w:val="000000000000" w:firstRow="0" w:lastRow="0" w:firstColumn="0" w:lastColumn="0" w:oddVBand="0" w:evenVBand="0" w:oddHBand="0" w:evenHBand="0" w:firstRowFirstColumn="0" w:firstRowLastColumn="0" w:lastRowFirstColumn="0" w:lastRowLastColumn="0"/>
+            </w:pPr>
+            <w:r>
+              <w:t>VILLAIN</w:t>
+            </w:r>
+          </w:p>
+        </w:tc>
+        <w:tc>
+          <w:tcPr>
+            <w:tcW w:w="1277" w:type="dxa"/>
+          </w:tcPr>
+          <w:p>
+            <w:pPr>
+              <w:jc w:val="center"/>
+              <w:cnfStyle w:val="000000000000" w:firstRow="0" w:lastRow="0" w:firstColumn="0" w:lastColumn="0" w:oddVBand="0" w:evenVBand="0" w:oddHBand="0" w:evenHBand="0" w:firstRowFirstColumn="0" w:firstRowLastColumn="0" w:lastRowFirstColumn="0" w:lastRowLastColumn="0"/>
+            </w:pPr>
+            <w:r>
+              <w:t>/VILLAIN</w:t>
+            </w:r>
+          </w:p>
+        </w:tc>
+        <w:tc>
+          <w:tcPr>
+            <w:tcW w:w="3313" w:type="dxa"/>
+          </w:tcPr>
+          <w:p>
+            <w:pPr>
+              <w:cnfStyle w:val="000000000000" w:firstRow="0" w:lastRow="0" w:firstColumn="0" w:lastColumn="0" w:oddVBand="0" w:evenVBand="0" w:oddHBand="0" w:evenHBand="0" w:firstRowFirstColumn="0" w:firstRowLastColumn="0" w:lastRowFirstColumn="0" w:lastRowLastColumn="0"/>
+            </w:pPr>
+            <w:r>
+              <w:t xml:space="preserve">Create new villain </w:t>
+            </w:r>
+          </w:p>
+        </w:tc>
+        <w:tc>
+          <w:tcPr>
+            <w:tcW w:w="3828" w:type="dxa"/>
+          </w:tcPr>
+          <w:p>
+            <w:pPr>
+              <w:cnfStyle w:val="000000000000" w:firstRow="0" w:lastRow="0" w:firstColumn="0" w:lastColumn="0" w:oddVBand="0" w:evenVBand="0" w:oddHBand="0" w:evenHBand="0" w:firstRowFirstColumn="0" w:firstRowLastColumn="0" w:lastRowFirstColumn="0" w:lastRowLastColumn="0"/>
+            </w:pPr>
+            <w:r>
+              <w:t>[{</w:t>
+            </w:r>
+          </w:p>
+          <w:p>
+            <w:pPr>
+              <w:cnfStyle w:val="000000000000" w:firstRow="0" w:lastRow="0" w:firstColumn="0" w:lastColumn="0" w:oddVBand="0" w:evenVBand="0" w:oddHBand="0" w:evenHBand="0" w:firstRowFirstColumn="0" w:firstRowLastColumn="0" w:lastRowFirstColumn="0" w:lastRowLastColumn="0"/>
+            </w:pPr>
+            <w:r>
+              <w:t>“villainID”: “</w:t>
+            </w:r>
+            <w:r>
+              <w:t>2</w:t>
+            </w:r>
+            <w:r>
+              <w:t>”</w:t>
+            </w:r>
+          </w:p>
+          <w:p>
+            <w:pPr>
+              <w:cnfStyle w:val="000000000000" w:firstRow="0" w:lastRow="0" w:firstColumn="0" w:lastColumn="0" w:oddVBand="0" w:evenVBand="0" w:oddHBand="0" w:evenHBand="0" w:firstRowFirstColumn="0" w:firstRowLastColumn="0" w:lastRowFirstColumn="0" w:lastRowLastColumn="0"/>
+            </w:pPr>
+            <w:r>
+              <w:t>“Name”: “</w:t>
+            </w:r>
+            <w:r>
+              <w:t>Snapchat</w:t>
+            </w:r>
+            <w:r>
+              <w:t>”</w:t>
+            </w:r>
+          </w:p>
+          <w:p>
+            <w:pPr>
+              <w:cnfStyle w:val="000000000000" w:firstRow="0" w:lastRow="0" w:firstColumn="0" w:lastColumn="0" w:oddVBand="0" w:evenVBand="0" w:oddHBand="0" w:evenHBand="0" w:firstRowFirstColumn="0" w:firstRowLastColumn="0" w:lastRowFirstColumn="0" w:lastRowLastColumn="0"/>
+            </w:pPr>
+            <w:r>
+              <w:t>]}</w:t>
+            </w:r>
+          </w:p>
+        </w:tc>
+        <w:tc>
+          <w:tcPr>
+            <w:tcW w:w="3321" w:type="dxa"/>
           </w:tcPr>
           <w:p>
             <w:pPr>
@@ -558,43 +616,64 @@
         <w:tc>
           <w:tcPr>
             <w:cnfStyle w:val="001000000000" w:firstRow="0" w:lastRow="0" w:firstColumn="1" w:lastColumn="0" w:oddVBand="0" w:evenVBand="0" w:oddHBand="0" w:evenHBand="0" w:firstRowFirstColumn="0" w:firstRowLastColumn="0" w:lastRowFirstColumn="0" w:lastRowLastColumn="0"/>
-            <w:tcW w:w="1980" w:type="dxa"/>
-          </w:tcPr>
-          <w:p>
-            <w:r>
-              <w:t>GET</w:t>
-            </w:r>
-          </w:p>
-        </w:tc>
-        <w:tc>
-          <w:tcPr>
-            <w:tcW w:w="2977" w:type="dxa"/>
-          </w:tcPr>
-          <w:p>
-            <w:pPr>
-              <w:cnfStyle w:val="000000100000" w:firstRow="0" w:lastRow="0" w:firstColumn="0" w:lastColumn="0" w:oddVBand="0" w:evenVBand="0" w:oddHBand="1" w:evenHBand="0" w:firstRowFirstColumn="0" w:firstRowLastColumn="0" w:lastRowFirstColumn="0" w:lastRowLastColumn="0"/>
-            </w:pPr>
-            <w:r>
-              <w:t>/Villains</w:t>
-            </w:r>
-          </w:p>
-        </w:tc>
-        <w:tc>
-          <w:tcPr>
-            <w:tcW w:w="3118" w:type="dxa"/>
-          </w:tcPr>
-          <w:p>
-            <w:pPr>
-              <w:cnfStyle w:val="000000100000" w:firstRow="0" w:lastRow="0" w:firstColumn="0" w:lastColumn="0" w:oddVBand="0" w:evenVBand="0" w:oddHBand="1" w:evenHBand="0" w:firstRowFirstColumn="0" w:firstRowLastColumn="0" w:lastRowFirstColumn="0" w:lastRowLastColumn="0"/>
-            </w:pPr>
-            <w:r>
-              <w:t>Get list of villains in JSON format</w:t>
-            </w:r>
-          </w:p>
-        </w:tc>
-        <w:tc>
-          <w:tcPr>
-            <w:tcW w:w="6111" w:type="dxa"/>
+            <w:tcW w:w="975" w:type="dxa"/>
+          </w:tcPr>
+          <w:p>
+            <w:pPr>
+              <w:jc w:val="center"/>
+            </w:pPr>
+            <w:r>
+              <w:t>PUT</w:t>
+            </w:r>
+          </w:p>
+        </w:tc>
+        <w:tc>
+          <w:tcPr>
+            <w:tcW w:w="1234" w:type="dxa"/>
+          </w:tcPr>
+          <w:p>
+            <w:pPr>
+              <w:jc w:val="center"/>
+              <w:cnfStyle w:val="000000100000" w:firstRow="0" w:lastRow="0" w:firstColumn="0" w:lastColumn="0" w:oddVBand="0" w:evenVBand="0" w:oddHBand="1" w:evenHBand="0" w:firstRowFirstColumn="0" w:firstRowLastColumn="0" w:lastRowFirstColumn="0" w:lastRowLastColumn="0"/>
+            </w:pPr>
+            <w:r>
+              <w:t>HERO</w:t>
+            </w:r>
+          </w:p>
+        </w:tc>
+        <w:tc>
+          <w:tcPr>
+            <w:tcW w:w="1277" w:type="dxa"/>
+          </w:tcPr>
+          <w:p>
+            <w:pPr>
+              <w:jc w:val="center"/>
+              <w:cnfStyle w:val="000000100000" w:firstRow="0" w:lastRow="0" w:firstColumn="0" w:lastColumn="0" w:oddVBand="0" w:evenVBand="0" w:oddHBand="1" w:evenHBand="0" w:firstRowFirstColumn="0" w:firstRowLastColumn="0" w:lastRowFirstColumn="0" w:lastRowLastColumn="0"/>
+            </w:pPr>
+            <w:r>
+              <w:t>/</w:t>
+            </w:r>
+            <w:r>
+              <w:t>HERO</w:t>
+            </w:r>
+          </w:p>
+        </w:tc>
+        <w:tc>
+          <w:tcPr>
+            <w:tcW w:w="3313" w:type="dxa"/>
+          </w:tcPr>
+          <w:p>
+            <w:pPr>
+              <w:cnfStyle w:val="000000100000" w:firstRow="0" w:lastRow="0" w:firstColumn="0" w:lastColumn="0" w:oddVBand="0" w:evenVBand="0" w:oddHBand="1" w:evenHBand="0" w:firstRowFirstColumn="0" w:firstRowLastColumn="0" w:lastRowFirstColumn="0" w:lastRowLastColumn="0"/>
+            </w:pPr>
+            <w:r>
+              <w:t>Update one hero</w:t>
+            </w:r>
+          </w:p>
+        </w:tc>
+        <w:tc>
+          <w:tcPr>
+            <w:tcW w:w="3828" w:type="dxa"/>
           </w:tcPr>
           <w:p>
             <w:pPr>
@@ -609,32 +688,73 @@
               <w:cnfStyle w:val="000000100000" w:firstRow="0" w:lastRow="0" w:firstColumn="0" w:lastColumn="0" w:oddVBand="0" w:evenVBand="0" w:oddHBand="1" w:evenHBand="0" w:firstRowFirstColumn="0" w:firstRowLastColumn="0" w:lastRowFirstColumn="0" w:lastRowLastColumn="0"/>
             </w:pPr>
             <w:r>
-              <w:t>“Name”: “Facebook”,</w:t>
-            </w:r>
-          </w:p>
-          <w:p>
-            <w:pPr>
-              <w:cnfStyle w:val="000000100000" w:firstRow="0" w:lastRow="0" w:firstColumn="0" w:lastColumn="0" w:oddVBand="0" w:evenVBand="0" w:oddHBand="1" w:evenHBand="0" w:firstRowFirstColumn="0" w:firstRowLastColumn="0" w:lastRowFirstColumn="0" w:lastRowLastColumn="0"/>
-            </w:pPr>
-            <w:r>
-              <w:t>“</w:t>
-            </w:r>
-            <w:proofErr w:type="spellStart"/>
-            <w:r>
-              <w:t>HitPoints</w:t>
-            </w:r>
-            <w:proofErr w:type="spellEnd"/>
-            <w:r>
-              <w:t>”: 5</w:t>
-            </w:r>
-          </w:p>
-          <w:p>
-            <w:pPr>
-              <w:cnfStyle w:val="000000100000" w:firstRow="0" w:lastRow="0" w:firstColumn="0" w:lastColumn="0" w:oddVBand="0" w:evenVBand="0" w:oddHBand="1" w:evenHBand="0" w:firstRowFirstColumn="0" w:firstRowLastColumn="0" w:lastRowFirstColumn="0" w:lastRowLastColumn="0"/>
-            </w:pPr>
-            <w:r>
-              <w:t>]}</w:t>
-            </w:r>
+              <w:t>“heroID”: “1”</w:t>
+            </w:r>
+          </w:p>
+          <w:p>
+            <w:pPr>
+              <w:cnfStyle w:val="000000100000" w:firstRow="0" w:lastRow="0" w:firstColumn="0" w:lastColumn="0" w:oddVBand="0" w:evenVBand="0" w:oddHBand="1" w:evenHBand="0" w:firstRowFirstColumn="0" w:firstRowLastColumn="0" w:lastRowFirstColumn="0" w:lastRowLastColumn="0"/>
+            </w:pPr>
+            <w:r>
+              <w:t>“Name”: “Sam”</w:t>
+            </w:r>
+          </w:p>
+          <w:p>
+            <w:pPr>
+              <w:cnfStyle w:val="000000100000" w:firstRow="0" w:lastRow="0" w:firstColumn="0" w:lastColumn="0" w:oddVBand="0" w:evenVBand="0" w:oddHBand="1" w:evenHBand="0" w:firstRowFirstColumn="0" w:firstRowLastColumn="0" w:lastRowFirstColumn="0" w:lastRowLastColumn="0"/>
+            </w:pPr>
+            <w:r>
+              <w:t>“minDice”: 1</w:t>
+            </w:r>
+            <w:r>
+              <w:t>0</w:t>
+            </w:r>
+            <w:r>
+              <w:t>,</w:t>
+            </w:r>
+          </w:p>
+          <w:p>
+            <w:pPr>
+              <w:cnfStyle w:val="000000100000" w:firstRow="0" w:lastRow="0" w:firstColumn="0" w:lastColumn="0" w:oddVBand="0" w:evenVBand="0" w:oddHBand="1" w:evenHBand="0" w:firstRowFirstColumn="0" w:firstRowLastColumn="0" w:lastRowFirstColumn="0" w:lastRowLastColumn="0"/>
+            </w:pPr>
+            <w:r>
+              <w:t>“maxDice”: 6</w:t>
+            </w:r>
+            <w:r>
+              <w:t>0</w:t>
+            </w:r>
+            <w:r>
+              <w:t>,</w:t>
+            </w:r>
+          </w:p>
+          <w:p>
+            <w:pPr>
+              <w:cnfStyle w:val="000000100000" w:firstRow="0" w:lastRow="0" w:firstColumn="0" w:lastColumn="0" w:oddVBand="0" w:evenVBand="0" w:oddHBand="1" w:evenHBand="0" w:firstRowFirstColumn="0" w:firstRowLastColumn="0" w:lastRowFirstColumn="0" w:lastRowLastColumn="0"/>
+            </w:pPr>
+            <w:r>
+              <w:t>“Uses”: 3</w:t>
+            </w:r>
+            <w:r>
+              <w:t>0</w:t>
+            </w:r>
+          </w:p>
+          <w:p>
+            <w:pPr>
+              <w:cnfStyle w:val="000000100000" w:firstRow="0" w:lastRow="0" w:firstColumn="0" w:lastColumn="0" w:oddVBand="0" w:evenVBand="0" w:oddHBand="1" w:evenHBand="0" w:firstRowFirstColumn="0" w:firstRowLastColumn="0" w:lastRowFirstColumn="0" w:lastRowLastColumn="0"/>
+            </w:pPr>
+            <w:r>
+              <w:t>}]</w:t>
+            </w:r>
+          </w:p>
+        </w:tc>
+        <w:tc>
+          <w:tcPr>
+            <w:tcW w:w="3321" w:type="dxa"/>
+          </w:tcPr>
+          <w:p>
+            <w:pPr>
+              <w:cnfStyle w:val="000000100000" w:firstRow="0" w:lastRow="0" w:firstColumn="0" w:lastColumn="0" w:oddVBand="0" w:evenVBand="0" w:oddHBand="1" w:evenHBand="0" w:firstRowFirstColumn="0" w:firstRowLastColumn="0" w:lastRowFirstColumn="0" w:lastRowLastColumn="0"/>
+            </w:pPr>
           </w:p>
         </w:tc>
       </w:tr>
@@ -645,43 +765,105 @@
         <w:tc>
           <w:tcPr>
             <w:cnfStyle w:val="001000000000" w:firstRow="0" w:lastRow="0" w:firstColumn="1" w:lastColumn="0" w:oddVBand="0" w:evenVBand="0" w:oddHBand="0" w:evenHBand="0" w:firstRowFirstColumn="0" w:firstRowLastColumn="0" w:lastRowFirstColumn="0" w:lastRowLastColumn="0"/>
-            <w:tcW w:w="1980" w:type="dxa"/>
-          </w:tcPr>
-          <w:p>
-            <w:r>
-              <w:t>POST</w:t>
-            </w:r>
-          </w:p>
-        </w:tc>
-        <w:tc>
-          <w:tcPr>
-            <w:tcW w:w="2977" w:type="dxa"/>
-          </w:tcPr>
-          <w:p>
-            <w:pPr>
-              <w:cnfStyle w:val="000000000000" w:firstRow="0" w:lastRow="0" w:firstColumn="0" w:lastColumn="0" w:oddVBand="0" w:evenVBand="0" w:oddHBand="0" w:evenHBand="0" w:firstRowFirstColumn="0" w:firstRowLastColumn="0" w:lastRowFirstColumn="0" w:lastRowLastColumn="0"/>
-            </w:pPr>
-            <w:r>
-              <w:t>/Game</w:t>
-            </w:r>
-          </w:p>
-        </w:tc>
-        <w:tc>
-          <w:tcPr>
-            <w:tcW w:w="3118" w:type="dxa"/>
-          </w:tcPr>
-          <w:p>
-            <w:pPr>
-              <w:cnfStyle w:val="000000000000" w:firstRow="0" w:lastRow="0" w:firstColumn="0" w:lastColumn="0" w:oddVBand="0" w:evenVBand="0" w:oddHBand="0" w:evenHBand="0" w:firstRowFirstColumn="0" w:firstRowLastColumn="0" w:lastRowFirstColumn="0" w:lastRowLastColumn="0"/>
-            </w:pPr>
-            <w:r>
-              <w:t>Send attack data</w:t>
-            </w:r>
-          </w:p>
-        </w:tc>
-        <w:tc>
-          <w:tcPr>
-            <w:tcW w:w="6111" w:type="dxa"/>
+            <w:tcW w:w="975" w:type="dxa"/>
+          </w:tcPr>
+          <w:p>
+            <w:pPr>
+              <w:jc w:val="center"/>
+            </w:pPr>
+            <w:r>
+              <w:t>PUT</w:t>
+            </w:r>
+          </w:p>
+        </w:tc>
+        <w:tc>
+          <w:tcPr>
+            <w:tcW w:w="1234" w:type="dxa"/>
+          </w:tcPr>
+          <w:p>
+            <w:pPr>
+              <w:jc w:val="center"/>
+              <w:cnfStyle w:val="000000000000" w:firstRow="0" w:lastRow="0" w:firstColumn="0" w:lastColumn="0" w:oddVBand="0" w:evenVBand="0" w:oddHBand="0" w:evenHBand="0" w:firstRowFirstColumn="0" w:firstRowLastColumn="0" w:lastRowFirstColumn="0" w:lastRowLastColumn="0"/>
+            </w:pPr>
+            <w:r>
+              <w:t>VILLAIN</w:t>
+            </w:r>
+          </w:p>
+        </w:tc>
+        <w:tc>
+          <w:tcPr>
+            <w:tcW w:w="1277" w:type="dxa"/>
+          </w:tcPr>
+          <w:p>
+            <w:pPr>
+              <w:jc w:val="center"/>
+              <w:cnfStyle w:val="000000000000" w:firstRow="0" w:lastRow="0" w:firstColumn="0" w:lastColumn="0" w:oddVBand="0" w:evenVBand="0" w:oddHBand="0" w:evenHBand="0" w:firstRowFirstColumn="0" w:firstRowLastColumn="0" w:lastRowFirstColumn="0" w:lastRowLastColumn="0"/>
+            </w:pPr>
+            <w:r>
+              <w:t>/VILLAIN</w:t>
+            </w:r>
+          </w:p>
+        </w:tc>
+        <w:tc>
+          <w:tcPr>
+            <w:tcW w:w="3313" w:type="dxa"/>
+          </w:tcPr>
+          <w:p>
+            <w:pPr>
+              <w:cnfStyle w:val="000000000000" w:firstRow="0" w:lastRow="0" w:firstColumn="0" w:lastColumn="0" w:oddVBand="0" w:evenVBand="0" w:oddHBand="0" w:evenHBand="0" w:firstRowFirstColumn="0" w:firstRowLastColumn="0" w:lastRowFirstColumn="0" w:lastRowLastColumn="0"/>
+            </w:pPr>
+            <w:r>
+              <w:t xml:space="preserve">Update one villain </w:t>
+            </w:r>
+          </w:p>
+        </w:tc>
+        <w:tc>
+          <w:tcPr>
+            <w:tcW w:w="3828" w:type="dxa"/>
+          </w:tcPr>
+          <w:p>
+            <w:pPr>
+              <w:cnfStyle w:val="000000000000" w:firstRow="0" w:lastRow="0" w:firstColumn="0" w:lastColumn="0" w:oddVBand="0" w:evenVBand="0" w:oddHBand="0" w:evenHBand="0" w:firstRowFirstColumn="0" w:firstRowLastColumn="0" w:lastRowFirstColumn="0" w:lastRowLastColumn="0"/>
+            </w:pPr>
+            <w:r>
+              <w:t>[{</w:t>
+            </w:r>
+          </w:p>
+          <w:p>
+            <w:pPr>
+              <w:cnfStyle w:val="000000000000" w:firstRow="0" w:lastRow="0" w:firstColumn="0" w:lastColumn="0" w:oddVBand="0" w:evenVBand="0" w:oddHBand="0" w:evenHBand="0" w:firstRowFirstColumn="0" w:firstRowLastColumn="0" w:lastRowFirstColumn="0" w:lastRowLastColumn="0"/>
+            </w:pPr>
+            <w:r>
+              <w:t>“villainID”: “1”</w:t>
+            </w:r>
+          </w:p>
+          <w:p>
+            <w:pPr>
+              <w:cnfStyle w:val="000000000000" w:firstRow="0" w:lastRow="0" w:firstColumn="0" w:lastColumn="0" w:oddVBand="0" w:evenVBand="0" w:oddHBand="0" w:evenHBand="0" w:firstRowFirstColumn="0" w:firstRowLastColumn="0" w:lastRowFirstColumn="0" w:lastRowLastColumn="0"/>
+            </w:pPr>
+            <w:r>
+              <w:t>“Name”: “</w:t>
+            </w:r>
+            <w:r>
+              <w:t>LinkedIn</w:t>
+            </w:r>
+            <w:r>
+              <w:t>”</w:t>
+            </w:r>
+          </w:p>
+          <w:p>
+            <w:pPr>
+              <w:cnfStyle w:val="000000000000" w:firstRow="0" w:lastRow="0" w:firstColumn="0" w:lastColumn="0" w:oddVBand="0" w:evenVBand="0" w:oddHBand="0" w:evenHBand="0" w:firstRowFirstColumn="0" w:firstRowLastColumn="0" w:lastRowFirstColumn="0" w:lastRowLastColumn="0"/>
+            </w:pPr>
+            <w:r>
+              <w:lastRenderedPageBreak/>
+              <w:t>]}</w:t>
+            </w:r>
+          </w:p>
+        </w:tc>
+        <w:tc>
+          <w:tcPr>
+            <w:tcW w:w="3321" w:type="dxa"/>
           </w:tcPr>
           <w:p>
             <w:pPr>
@@ -698,57 +880,230 @@
         <w:tc>
           <w:tcPr>
             <w:cnfStyle w:val="001000000000" w:firstRow="0" w:lastRow="0" w:firstColumn="1" w:lastColumn="0" w:oddVBand="0" w:evenVBand="0" w:oddHBand="0" w:evenHBand="0" w:firstRowFirstColumn="0" w:firstRowLastColumn="0" w:lastRowFirstColumn="0" w:lastRowLastColumn="0"/>
-            <w:tcW w:w="1980" w:type="dxa"/>
-          </w:tcPr>
-          <w:p>
-            <w:r>
-              <w:lastRenderedPageBreak/>
-              <w:t>POST</w:t>
-            </w:r>
-          </w:p>
-        </w:tc>
-        <w:tc>
-          <w:tcPr>
-            <w:tcW w:w="2977" w:type="dxa"/>
-          </w:tcPr>
-          <w:p>
-            <w:pPr>
-              <w:cnfStyle w:val="000000100000" w:firstRow="0" w:lastRow="0" w:firstColumn="0" w:lastColumn="0" w:oddVBand="0" w:evenVBand="0" w:oddHBand="1" w:evenHBand="0" w:firstRowFirstColumn="0" w:firstRowLastColumn="0" w:lastRowFirstColumn="0" w:lastRowLastColumn="0"/>
-            </w:pPr>
-            <w:r>
-              <w:t>/Result</w:t>
-            </w:r>
-          </w:p>
-        </w:tc>
-        <w:tc>
-          <w:tcPr>
-            <w:tcW w:w="3118" w:type="dxa"/>
-          </w:tcPr>
-          <w:p>
-            <w:pPr>
-              <w:cnfStyle w:val="000000100000" w:firstRow="0" w:lastRow="0" w:firstColumn="0" w:lastColumn="0" w:oddVBand="0" w:evenVBand="0" w:oddHBand="1" w:evenHBand="0" w:firstRowFirstColumn="0" w:firstRowLastColumn="0" w:lastRowFirstColumn="0" w:lastRowLastColumn="0"/>
-            </w:pPr>
-            <w:r>
-              <w:t xml:space="preserve">Sends the result to </w:t>
-            </w:r>
-            <w:proofErr w:type="spellStart"/>
-            <w:r>
-              <w:t>api</w:t>
-            </w:r>
-            <w:proofErr w:type="spellEnd"/>
-          </w:p>
-        </w:tc>
-        <w:tc>
-          <w:tcPr>
-            <w:tcW w:w="6111" w:type="dxa"/>
-          </w:tcPr>
-          <w:p>
-            <w:pPr>
-              <w:cnfStyle w:val="000000100000" w:firstRow="0" w:lastRow="0" w:firstColumn="0" w:lastColumn="0" w:oddVBand="0" w:evenVBand="0" w:oddHBand="1" w:evenHBand="0" w:firstRowFirstColumn="0" w:firstRowLastColumn="0" w:lastRowFirstColumn="0" w:lastRowLastColumn="0"/>
-            </w:pPr>
-            <w:r>
-              <w:t>Heroes are the winner</w:t>
-            </w:r>
+            <w:tcW w:w="975" w:type="dxa"/>
+          </w:tcPr>
+          <w:p>
+            <w:pPr>
+              <w:jc w:val="center"/>
+            </w:pPr>
+            <w:r>
+              <w:t>DELETE</w:t>
+            </w:r>
+          </w:p>
+        </w:tc>
+        <w:tc>
+          <w:tcPr>
+            <w:tcW w:w="1234" w:type="dxa"/>
+          </w:tcPr>
+          <w:p>
+            <w:pPr>
+              <w:jc w:val="center"/>
+              <w:cnfStyle w:val="000000100000" w:firstRow="0" w:lastRow="0" w:firstColumn="0" w:lastColumn="0" w:oddVBand="0" w:evenVBand="0" w:oddHBand="1" w:evenHBand="0" w:firstRowFirstColumn="0" w:firstRowLastColumn="0" w:lastRowFirstColumn="0" w:lastRowLastColumn="0"/>
+            </w:pPr>
+            <w:r>
+              <w:t>HERO</w:t>
+            </w:r>
+          </w:p>
+        </w:tc>
+        <w:tc>
+          <w:tcPr>
+            <w:tcW w:w="1277" w:type="dxa"/>
+          </w:tcPr>
+          <w:p>
+            <w:pPr>
+              <w:jc w:val="center"/>
+              <w:cnfStyle w:val="000000100000" w:firstRow="0" w:lastRow="0" w:firstColumn="0" w:lastColumn="0" w:oddVBand="0" w:evenVBand="0" w:oddHBand="1" w:evenHBand="0" w:firstRowFirstColumn="0" w:firstRowLastColumn="0" w:lastRowFirstColumn="0" w:lastRowLastColumn="0"/>
+            </w:pPr>
+            <w:r>
+              <w:t>/HERO/</w:t>
+            </w:r>
+            <w:r>
+              <w:t>{</w:t>
+            </w:r>
+            <w:r>
+              <w:t>ID</w:t>
+            </w:r>
+            <w:r>
+              <w:t>}</w:t>
+            </w:r>
+          </w:p>
+        </w:tc>
+        <w:tc>
+          <w:tcPr>
+            <w:tcW w:w="3313" w:type="dxa"/>
+          </w:tcPr>
+          <w:p>
+            <w:pPr>
+              <w:cnfStyle w:val="000000100000" w:firstRow="0" w:lastRow="0" w:firstColumn="0" w:lastColumn="0" w:oddVBand="0" w:evenVBand="0" w:oddHBand="1" w:evenHBand="0" w:firstRowFirstColumn="0" w:firstRowLastColumn="0" w:lastRowFirstColumn="0" w:lastRowLastColumn="0"/>
+            </w:pPr>
+            <w:r>
+              <w:t>Delete one hero with ID route</w:t>
+            </w:r>
+          </w:p>
+        </w:tc>
+        <w:tc>
+          <w:tcPr>
+            <w:tcW w:w="3828" w:type="dxa"/>
+          </w:tcPr>
+          <w:p>
+            <w:pPr>
+              <w:cnfStyle w:val="000000100000" w:firstRow="0" w:lastRow="0" w:firstColumn="0" w:lastColumn="0" w:oddVBand="0" w:evenVBand="0" w:oddHBand="1" w:evenHBand="0" w:firstRowFirstColumn="0" w:firstRowLastColumn="0" w:lastRowFirstColumn="0" w:lastRowLastColumn="0"/>
+            </w:pPr>
+            <w:r>
+              <w:t>[{</w:t>
+            </w:r>
+          </w:p>
+          <w:p>
+            <w:pPr>
+              <w:cnfStyle w:val="000000100000" w:firstRow="0" w:lastRow="0" w:firstColumn="0" w:lastColumn="0" w:oddVBand="0" w:evenVBand="0" w:oddHBand="1" w:evenHBand="0" w:firstRowFirstColumn="0" w:firstRowLastColumn="0" w:lastRowFirstColumn="0" w:lastRowLastColumn="0"/>
+            </w:pPr>
+            <w:r>
+              <w:t>(Number of heroes) “Heroes deleted”</w:t>
+            </w:r>
+          </w:p>
+          <w:p>
+            <w:pPr>
+              <w:cnfStyle w:val="000000100000" w:firstRow="0" w:lastRow="0" w:firstColumn="0" w:lastColumn="0" w:oddVBand="0" w:evenVBand="0" w:oddHBand="1" w:evenHBand="0" w:firstRowFirstColumn="0" w:firstRowLastColumn="0" w:lastRowFirstColumn="0" w:lastRowLastColumn="0"/>
+            </w:pPr>
+            <w:r>
+              <w:t>]}</w:t>
+            </w:r>
+          </w:p>
+        </w:tc>
+        <w:tc>
+          <w:tcPr>
+            <w:tcW w:w="3321" w:type="dxa"/>
+          </w:tcPr>
+          <w:p>
+            <w:pPr>
+              <w:cnfStyle w:val="000000100000" w:firstRow="0" w:lastRow="0" w:firstColumn="0" w:lastColumn="0" w:oddVBand="0" w:evenVBand="0" w:oddHBand="1" w:evenHBand="0" w:firstRowFirstColumn="0" w:firstRowLastColumn="0" w:lastRowFirstColumn="0" w:lastRowLastColumn="0"/>
+            </w:pPr>
+          </w:p>
+        </w:tc>
+      </w:tr>
+      <w:tr>
+        <w:trPr>
+          <w:trHeight w:val="311"/>
+        </w:trPr>
+        <w:tc>
+          <w:tcPr>
+            <w:cnfStyle w:val="001000000000" w:firstRow="0" w:lastRow="0" w:firstColumn="1" w:lastColumn="0" w:oddVBand="0" w:evenVBand="0" w:oddHBand="0" w:evenHBand="0" w:firstRowFirstColumn="0" w:firstRowLastColumn="0" w:lastRowFirstColumn="0" w:lastRowLastColumn="0"/>
+            <w:tcW w:w="975" w:type="dxa"/>
+          </w:tcPr>
+          <w:p>
+            <w:pPr>
+              <w:jc w:val="center"/>
+            </w:pPr>
+            <w:r>
+              <w:t>DELETE</w:t>
+            </w:r>
+          </w:p>
+        </w:tc>
+        <w:tc>
+          <w:tcPr>
+            <w:tcW w:w="1234" w:type="dxa"/>
+          </w:tcPr>
+          <w:p>
+            <w:pPr>
+              <w:jc w:val="center"/>
+              <w:cnfStyle w:val="000000000000" w:firstRow="0" w:lastRow="0" w:firstColumn="0" w:lastColumn="0" w:oddVBand="0" w:evenVBand="0" w:oddHBand="0" w:evenHBand="0" w:firstRowFirstColumn="0" w:firstRowLastColumn="0" w:lastRowFirstColumn="0" w:lastRowLastColumn="0"/>
+            </w:pPr>
+            <w:r>
+              <w:t>VILLAIN</w:t>
+            </w:r>
+          </w:p>
+        </w:tc>
+        <w:tc>
+          <w:tcPr>
+            <w:tcW w:w="1277" w:type="dxa"/>
+          </w:tcPr>
+          <w:p>
+            <w:pPr>
+              <w:jc w:val="center"/>
+              <w:cnfStyle w:val="000000000000" w:firstRow="0" w:lastRow="0" w:firstColumn="0" w:lastColumn="0" w:oddVBand="0" w:evenVBand="0" w:oddHBand="0" w:evenHBand="0" w:firstRowFirstColumn="0" w:firstRowLastColumn="0" w:lastRowFirstColumn="0" w:lastRowLastColumn="0"/>
+            </w:pPr>
+            <w:r>
+              <w:t>VILLAIN/</w:t>
+            </w:r>
+            <w:r>
+              <w:t>{</w:t>
+            </w:r>
+            <w:r>
+              <w:t>ID</w:t>
+            </w:r>
+            <w:r>
+              <w:t>}</w:t>
+            </w:r>
+          </w:p>
+        </w:tc>
+        <w:tc>
+          <w:tcPr>
+            <w:tcW w:w="3313" w:type="dxa"/>
+          </w:tcPr>
+          <w:p>
+            <w:pPr>
+              <w:cnfStyle w:val="000000000000" w:firstRow="0" w:lastRow="0" w:firstColumn="0" w:lastColumn="0" w:oddVBand="0" w:evenVBand="0" w:oddHBand="0" w:evenHBand="0" w:firstRowFirstColumn="0" w:firstRowLastColumn="0" w:lastRowFirstColumn="0" w:lastRowLastColumn="0"/>
+            </w:pPr>
+            <w:r>
+              <w:t>Delete one villain with ID route</w:t>
+            </w:r>
+          </w:p>
+        </w:tc>
+        <w:tc>
+          <w:tcPr>
+            <w:tcW w:w="3828" w:type="dxa"/>
+          </w:tcPr>
+          <w:p>
+            <w:pPr>
+              <w:cnfStyle w:val="000000000000" w:firstRow="0" w:lastRow="0" w:firstColumn="0" w:lastColumn="0" w:oddVBand="0" w:evenVBand="0" w:oddHBand="0" w:evenHBand="0" w:firstRowFirstColumn="0" w:firstRowLastColumn="0" w:lastRowFirstColumn="0" w:lastRowLastColumn="0"/>
+            </w:pPr>
+            <w:r>
+              <w:t>[{</w:t>
+            </w:r>
+          </w:p>
+          <w:p>
+            <w:pPr>
+              <w:cnfStyle w:val="000000000000" w:firstRow="0" w:lastRow="0" w:firstColumn="0" w:lastColumn="0" w:oddVBand="0" w:evenVBand="0" w:oddHBand="0" w:evenHBand="0" w:firstRowFirstColumn="0" w:firstRowLastColumn="0" w:lastRowFirstColumn="0" w:lastRowLastColumn="0"/>
+            </w:pPr>
+            <w:r>
+              <w:t>(</w:t>
+            </w:r>
+            <w:r>
+              <w:t>Number</w:t>
+            </w:r>
+            <w:r>
+              <w:t xml:space="preserve"> of </w:t>
+            </w:r>
+            <w:r>
+              <w:t>villains</w:t>
+            </w:r>
+            <w:r>
+              <w:t>) “</w:t>
+            </w:r>
+            <w:r>
+              <w:t xml:space="preserve">Villains </w:t>
+            </w:r>
+            <w:r>
+              <w:t>deleted”</w:t>
+            </w:r>
+          </w:p>
+          <w:p>
+            <w:pPr>
+              <w:cnfStyle w:val="000000000000" w:firstRow="0" w:lastRow="0" w:firstColumn="0" w:lastColumn="0" w:oddVBand="0" w:evenVBand="0" w:oddHBand="0" w:evenHBand="0" w:firstRowFirstColumn="0" w:firstRowLastColumn="0" w:lastRowFirstColumn="0" w:lastRowLastColumn="0"/>
+            </w:pPr>
+            <w:r>
+              <w:t>]}</w:t>
+            </w:r>
+          </w:p>
+        </w:tc>
+        <w:tc>
+          <w:tcPr>
+            <w:tcW w:w="3321" w:type="dxa"/>
+          </w:tcPr>
+          <w:p>
+            <w:pPr>
+              <w:cnfStyle w:val="000000000000" w:firstRow="0" w:lastRow="0" w:firstColumn="0" w:lastColumn="0" w:oddVBand="0" w:evenVBand="0" w:oddHBand="0" w:evenHBand="0" w:firstRowFirstColumn="0" w:firstRowLastColumn="0" w:lastRowFirstColumn="0" w:lastRowLastColumn="0"/>
+            </w:pPr>
           </w:p>
         </w:tc>
       </w:tr>

</xml_diff>

<commit_message>
Added error messages to the appropriate procedures
</commit_message>
<xml_diff>
--- a/API Endpoint Specification Draft.docx
+++ b/API Endpoint Specification Draft.docx
@@ -9,12 +9,12 @@
         <w:tblLook w:val="04A0" w:firstRow="1" w:lastRow="0" w:firstColumn="1" w:lastColumn="0" w:noHBand="0" w:noVBand="1"/>
       </w:tblPr>
       <w:tblGrid>
-        <w:gridCol w:w="974"/>
+        <w:gridCol w:w="975"/>
         <w:gridCol w:w="1233"/>
         <w:gridCol w:w="1321"/>
-        <w:gridCol w:w="3301"/>
-        <w:gridCol w:w="3813"/>
-        <w:gridCol w:w="3306"/>
+        <w:gridCol w:w="3300"/>
+        <w:gridCol w:w="3812"/>
+        <w:gridCol w:w="3307"/>
       </w:tblGrid>
       <w:tr>
         <w:trPr>
@@ -314,13 +314,7 @@
               <w:cnfStyle w:val="000000000000" w:firstRow="0" w:lastRow="0" w:firstColumn="0" w:lastColumn="0" w:oddVBand="0" w:evenVBand="0" w:oddHBand="0" w:evenHBand="0" w:firstRowFirstColumn="0" w:firstRowLastColumn="0" w:lastRowFirstColumn="0" w:lastRowLastColumn="0"/>
             </w:pPr>
             <w:r>
-              <w:t>“heroID”: “</w:t>
-            </w:r>
-            <w:r>
-              <w:t>2</w:t>
-            </w:r>
-            <w:r>
-              <w:t>”</w:t>
+              <w:t>“heroID”: “2”</w:t>
             </w:r>
           </w:p>
           <w:p>
@@ -372,6 +366,9 @@
             <w:pPr>
               <w:cnfStyle w:val="000000000000" w:firstRow="0" w:lastRow="0" w:firstColumn="0" w:lastColumn="0" w:oddVBand="0" w:evenVBand="0" w:oddHBand="0" w:evenHBand="0" w:firstRowFirstColumn="0" w:firstRowLastColumn="0" w:lastRowFirstColumn="0" w:lastRowLastColumn="0"/>
             </w:pPr>
+            <w:r>
+              <w:t>If the hero being added has the same heroID as another hero, throw error 50010, Duplicate hero ID</w:t>
+            </w:r>
           </w:p>
         </w:tc>
       </w:tr>
@@ -452,13 +449,7 @@
               <w:cnfStyle w:val="000000100000" w:firstRow="0" w:lastRow="0" w:firstColumn="0" w:lastColumn="0" w:oddVBand="0" w:evenVBand="0" w:oddHBand="1" w:evenHBand="0" w:firstRowFirstColumn="0" w:firstRowLastColumn="0" w:lastRowFirstColumn="0" w:lastRowLastColumn="0"/>
             </w:pPr>
             <w:r>
-              <w:t>“</w:t>
-            </w:r>
-            <w:r>
-              <w:t>villainID</w:t>
-            </w:r>
-            <w:r>
-              <w:t>”: “1”</w:t>
+              <w:t>“villainID”: “1”</w:t>
             </w:r>
           </w:p>
           <w:p>
@@ -565,27 +556,15 @@
               <w:cnfStyle w:val="000000000000" w:firstRow="0" w:lastRow="0" w:firstColumn="0" w:lastColumn="0" w:oddVBand="0" w:evenVBand="0" w:oddHBand="0" w:evenHBand="0" w:firstRowFirstColumn="0" w:firstRowLastColumn="0" w:lastRowFirstColumn="0" w:lastRowLastColumn="0"/>
             </w:pPr>
             <w:r>
-              <w:t>“villainID”: “</w:t>
-            </w:r>
-            <w:r>
-              <w:t>2</w:t>
-            </w:r>
-            <w:r>
-              <w:t>”</w:t>
-            </w:r>
-          </w:p>
-          <w:p>
-            <w:pPr>
-              <w:cnfStyle w:val="000000000000" w:firstRow="0" w:lastRow="0" w:firstColumn="0" w:lastColumn="0" w:oddVBand="0" w:evenVBand="0" w:oddHBand="0" w:evenHBand="0" w:firstRowFirstColumn="0" w:firstRowLastColumn="0" w:lastRowFirstColumn="0" w:lastRowLastColumn="0"/>
-            </w:pPr>
-            <w:r>
-              <w:t>“Name”: “</w:t>
-            </w:r>
-            <w:r>
-              <w:t>Snapchat</w:t>
-            </w:r>
-            <w:r>
-              <w:t>”</w:t>
+              <w:t>“villainID”: “2”</w:t>
+            </w:r>
+          </w:p>
+          <w:p>
+            <w:pPr>
+              <w:cnfStyle w:val="000000000000" w:firstRow="0" w:lastRow="0" w:firstColumn="0" w:lastColumn="0" w:oddVBand="0" w:evenVBand="0" w:oddHBand="0" w:evenHBand="0" w:firstRowFirstColumn="0" w:firstRowLastColumn="0" w:lastRowFirstColumn="0" w:lastRowLastColumn="0"/>
+            </w:pPr>
+            <w:r>
+              <w:t>“Name”: “Snapchat”</w:t>
             </w:r>
           </w:p>
           <w:p>
@@ -605,6 +584,9 @@
             <w:pPr>
               <w:cnfStyle w:val="000000000000" w:firstRow="0" w:lastRow="0" w:firstColumn="0" w:lastColumn="0" w:oddVBand="0" w:evenVBand="0" w:oddHBand="0" w:evenHBand="0" w:firstRowFirstColumn="0" w:firstRowLastColumn="0" w:lastRowFirstColumn="0" w:lastRowLastColumn="0"/>
             </w:pPr>
+            <w:r>
+              <w:t>If the villain being added has the same villainID as another villain, throw error 50020, Duplicate villain ID</w:t>
+            </w:r>
           </w:p>
         </w:tc>
       </w:tr>
@@ -651,10 +633,7 @@
               <w:cnfStyle w:val="000000100000" w:firstRow="0" w:lastRow="0" w:firstColumn="0" w:lastColumn="0" w:oddVBand="0" w:evenVBand="0" w:oddHBand="1" w:evenHBand="0" w:firstRowFirstColumn="0" w:firstRowLastColumn="0" w:lastRowFirstColumn="0" w:lastRowLastColumn="0"/>
             </w:pPr>
             <w:r>
-              <w:t>/</w:t>
-            </w:r>
-            <w:r>
-              <w:t>HERO</w:t>
+              <w:t>/HERO</w:t>
             </w:r>
           </w:p>
         </w:tc>
@@ -704,38 +683,23 @@
               <w:cnfStyle w:val="000000100000" w:firstRow="0" w:lastRow="0" w:firstColumn="0" w:lastColumn="0" w:oddVBand="0" w:evenVBand="0" w:oddHBand="1" w:evenHBand="0" w:firstRowFirstColumn="0" w:firstRowLastColumn="0" w:lastRowFirstColumn="0" w:lastRowLastColumn="0"/>
             </w:pPr>
             <w:r>
-              <w:t>“minDice”: 1</w:t>
-            </w:r>
-            <w:r>
-              <w:t>0</w:t>
-            </w:r>
-            <w:r>
-              <w:t>,</w:t>
-            </w:r>
-          </w:p>
-          <w:p>
-            <w:pPr>
-              <w:cnfStyle w:val="000000100000" w:firstRow="0" w:lastRow="0" w:firstColumn="0" w:lastColumn="0" w:oddVBand="0" w:evenVBand="0" w:oddHBand="1" w:evenHBand="0" w:firstRowFirstColumn="0" w:firstRowLastColumn="0" w:lastRowFirstColumn="0" w:lastRowLastColumn="0"/>
-            </w:pPr>
-            <w:r>
-              <w:t>“maxDice”: 6</w:t>
-            </w:r>
-            <w:r>
-              <w:t>0</w:t>
-            </w:r>
-            <w:r>
-              <w:t>,</w:t>
-            </w:r>
-          </w:p>
-          <w:p>
-            <w:pPr>
-              <w:cnfStyle w:val="000000100000" w:firstRow="0" w:lastRow="0" w:firstColumn="0" w:lastColumn="0" w:oddVBand="0" w:evenVBand="0" w:oddHBand="1" w:evenHBand="0" w:firstRowFirstColumn="0" w:firstRowLastColumn="0" w:lastRowFirstColumn="0" w:lastRowLastColumn="0"/>
-            </w:pPr>
-            <w:r>
-              <w:t>“Uses”: 3</w:t>
-            </w:r>
-            <w:r>
-              <w:t>0</w:t>
+              <w:t>“minDice”: 10,</w:t>
+            </w:r>
+          </w:p>
+          <w:p>
+            <w:pPr>
+              <w:cnfStyle w:val="000000100000" w:firstRow="0" w:lastRow="0" w:firstColumn="0" w:lastColumn="0" w:oddVBand="0" w:evenVBand="0" w:oddHBand="1" w:evenHBand="0" w:firstRowFirstColumn="0" w:firstRowLastColumn="0" w:lastRowFirstColumn="0" w:lastRowLastColumn="0"/>
+            </w:pPr>
+            <w:r>
+              <w:t>“maxDice”: 60,</w:t>
+            </w:r>
+          </w:p>
+          <w:p>
+            <w:pPr>
+              <w:cnfStyle w:val="000000100000" w:firstRow="0" w:lastRow="0" w:firstColumn="0" w:lastColumn="0" w:oddVBand="0" w:evenVBand="0" w:oddHBand="1" w:evenHBand="0" w:firstRowFirstColumn="0" w:firstRowLastColumn="0" w:lastRowFirstColumn="0" w:lastRowLastColumn="0"/>
+            </w:pPr>
+            <w:r>
+              <w:t>“Uses”: 30</w:t>
             </w:r>
           </w:p>
           <w:p>
@@ -755,6 +719,9 @@
             <w:pPr>
               <w:cnfStyle w:val="000000100000" w:firstRow="0" w:lastRow="0" w:firstColumn="0" w:lastColumn="0" w:oddVBand="0" w:evenVBand="0" w:oddHBand="1" w:evenHBand="0" w:firstRowFirstColumn="0" w:firstRowLastColumn="0" w:lastRowFirstColumn="0" w:lastRowLastColumn="0"/>
             </w:pPr>
+            <w:r>
+              <w:t>If the heroID is not found, throw error 50030, Hero ID not found</w:t>
+            </w:r>
           </w:p>
         </w:tc>
       </w:tr>
@@ -842,13 +809,7 @@
               <w:cnfStyle w:val="000000000000" w:firstRow="0" w:lastRow="0" w:firstColumn="0" w:lastColumn="0" w:oddVBand="0" w:evenVBand="0" w:oddHBand="0" w:evenHBand="0" w:firstRowFirstColumn="0" w:firstRowLastColumn="0" w:lastRowFirstColumn="0" w:lastRowLastColumn="0"/>
             </w:pPr>
             <w:r>
-              <w:t>“Name”: “</w:t>
-            </w:r>
-            <w:r>
-              <w:t>LinkedIn</w:t>
-            </w:r>
-            <w:r>
-              <w:t>”</w:t>
+              <w:t>“Name”: “LinkedIn”</w:t>
             </w:r>
           </w:p>
           <w:p>
@@ -869,6 +830,10 @@
             <w:pPr>
               <w:cnfStyle w:val="000000000000" w:firstRow="0" w:lastRow="0" w:firstColumn="0" w:lastColumn="0" w:oddVBand="0" w:evenVBand="0" w:oddHBand="0" w:evenHBand="0" w:firstRowFirstColumn="0" w:firstRowLastColumn="0" w:lastRowFirstColumn="0" w:lastRowLastColumn="0"/>
             </w:pPr>
+            <w:r>
+              <w:lastRenderedPageBreak/>
+              <w:t>If the villainID is not found, throw error 50030, Villain ID not found</w:t>
+            </w:r>
           </w:p>
         </w:tc>
       </w:tr>
@@ -1066,25 +1031,7 @@
               <w:cnfStyle w:val="000000000000" w:firstRow="0" w:lastRow="0" w:firstColumn="0" w:lastColumn="0" w:oddVBand="0" w:evenVBand="0" w:oddHBand="0" w:evenHBand="0" w:firstRowFirstColumn="0" w:firstRowLastColumn="0" w:lastRowFirstColumn="0" w:lastRowLastColumn="0"/>
             </w:pPr>
             <w:r>
-              <w:t>(</w:t>
-            </w:r>
-            <w:r>
-              <w:t>Number</w:t>
-            </w:r>
-            <w:r>
-              <w:t xml:space="preserve"> of </w:t>
-            </w:r>
-            <w:r>
-              <w:t>villains</w:t>
-            </w:r>
-            <w:r>
-              <w:t>) “</w:t>
-            </w:r>
-            <w:r>
-              <w:t xml:space="preserve">Villains </w:t>
-            </w:r>
-            <w:r>
-              <w:t>deleted”</w:t>
+              <w:t>(Number of villains) “Villains deleted”</w:t>
             </w:r>
           </w:p>
           <w:p>

</xml_diff>